<commit_message>
Final version of Part 3 plus created crossword
</commit_message>
<xml_diff>
--- a/Part3/D10126532Quality.docx
+++ b/Part3/D10126532Quality.docx
@@ -33,7 +33,7 @@
           <w:sz w:val="48"/>
           <w:szCs w:val="48"/>
         </w:rPr>
-        <w:t>Software Development Simulation</w:t>
+        <w:t>Quality Crossword</w:t>
       </w:r>
       <w:r>
         <w:rPr>
@@ -82,28 +82,24 @@
           <w:sz w:val="48"/>
           <w:szCs w:val="48"/>
         </w:rPr>
-        <w:t xml:space="preserve">John </w:t>
-      </w:r>
-      <w:proofErr w:type="spellStart"/>
-      <w:r>
-        <w:rPr>
-          <w:b/>
-          <w:bCs/>
-          <w:sz w:val="48"/>
-          <w:szCs w:val="48"/>
-        </w:rPr>
-        <w:t>Warde</w:t>
-      </w:r>
-      <w:proofErr w:type="spellEnd"/>
-      <w:r>
-        <w:rPr>
-          <w:b/>
-          <w:bCs/>
-          <w:sz w:val="48"/>
-          <w:szCs w:val="48"/>
-        </w:rPr>
-        <w:t xml:space="preserve"> DT230B</w:t>
-      </w:r>
+        <w:t>John Warde DT230B</w:t>
+      </w:r>
+    </w:p>
+    <w:p>
+      <w:pPr>
+        <w:divId w:val="1659846320"/>
+        <w:rPr>
+          <w:rFonts w:eastAsia="Times New Roman"/>
+        </w:rPr>
+      </w:pPr>
+    </w:p>
+    <w:p>
+      <w:pPr>
+        <w:divId w:val="1659846320"/>
+        <w:rPr>
+          <w:rFonts w:eastAsia="Times New Roman"/>
+        </w:rPr>
+      </w:pPr>
     </w:p>
     <w:p>
       <w:pPr>
@@ -147,40 +143,205 @@
           <w:rFonts w:eastAsia="Times New Roman"/>
         </w:rPr>
       </w:pPr>
-      <w:r>
-        <w:rPr>
-          <w:rFonts w:eastAsia="Times New Roman"/>
-        </w:rPr>
-        <w:t xml:space="preserve">TODO: </w:t>
-      </w:r>
-      <w:r>
-        <w:rPr>
-          <w:rFonts w:eastAsia="Times New Roman"/>
-        </w:rPr>
-        <w:t>A short overview of the areas covered by the crossword with reasons for the inclusion of these for the purposes of the crossword.</w:t>
-      </w:r>
-    </w:p>
-    <w:p>
-      <w:pPr>
-        <w:divId w:val="1659846320"/>
-        <w:rPr>
-          <w:rFonts w:eastAsia="Times New Roman"/>
-        </w:rPr>
-      </w:pPr>
-    </w:p>
-    <w:p>
-      <w:pPr>
-        <w:divId w:val="1659846320"/>
-        <w:rPr>
-          <w:rFonts w:eastAsia="Times New Roman"/>
-        </w:rPr>
-      </w:pPr>
-      <w:r>
-        <w:rPr>
-          <w:rFonts w:eastAsia="Times New Roman"/>
-        </w:rPr>
-        <w:t xml:space="preserve">Covers charting, </w:t>
-      </w:r>
+    </w:p>
+    <w:p>
+      <w:pPr>
+        <w:divId w:val="1659846320"/>
+        <w:rPr>
+          <w:rFonts w:eastAsia="Times New Roman"/>
+        </w:rPr>
+      </w:pPr>
+      <w:r>
+        <w:rPr>
+          <w:rFonts w:eastAsia="Times New Roman"/>
+        </w:rPr>
+        <w:t xml:space="preserve">The included crossword is designed as a revision tool for persons planning to take the PMBOK certification.  This particular crossword has a focus on </w:t>
+      </w:r>
+      <w:r>
+        <w:rPr>
+          <w:rFonts w:eastAsia="Times New Roman"/>
+        </w:rPr>
+        <w:t xml:space="preserve">the </w:t>
+      </w:r>
+      <w:r>
+        <w:rPr>
+          <w:rFonts w:eastAsia="Times New Roman"/>
+        </w:rPr>
+        <w:t xml:space="preserve">quality aspects of project management. </w:t>
+      </w:r>
+    </w:p>
+    <w:p>
+      <w:pPr>
+        <w:divId w:val="1659846320"/>
+        <w:rPr>
+          <w:rFonts w:eastAsia="Times New Roman"/>
+        </w:rPr>
+      </w:pPr>
+    </w:p>
+    <w:p>
+      <w:pPr>
+        <w:divId w:val="1659846320"/>
+        <w:rPr>
+          <w:rFonts w:eastAsia="Times New Roman"/>
+        </w:rPr>
+      </w:pPr>
+      <w:r>
+        <w:rPr>
+          <w:rFonts w:eastAsia="Times New Roman"/>
+        </w:rPr>
+        <w:t>As quality is not a separate/distinct process in project management</w:t>
+      </w:r>
+      <w:r>
+        <w:rPr>
+          <w:rFonts w:eastAsia="Times New Roman"/>
+        </w:rPr>
+        <w:t>,</w:t>
+      </w:r>
+      <w:r>
+        <w:rPr>
+          <w:rFonts w:eastAsia="Times New Roman"/>
+        </w:rPr>
+        <w:t xml:space="preserve"> the clues and their answers cover many areas within project management.  Quality is not only about checking that the project’s product is fit-for-intended-purpose; it is also about prevention – putting the processes in place that </w:t>
+      </w:r>
+      <w:r>
+        <w:rPr>
+          <w:rFonts w:eastAsia="Times New Roman"/>
+        </w:rPr>
+        <w:t xml:space="preserve">help </w:t>
+      </w:r>
+      <w:r>
+        <w:rPr>
+          <w:rFonts w:eastAsia="Times New Roman"/>
+        </w:rPr>
+        <w:t>mitigate defects</w:t>
+      </w:r>
+      <w:r>
+        <w:rPr>
+          <w:rFonts w:eastAsia="Times New Roman"/>
+        </w:rPr>
+        <w:t>.</w:t>
+      </w:r>
+    </w:p>
+    <w:p>
+      <w:pPr>
+        <w:divId w:val="1659846320"/>
+        <w:rPr>
+          <w:rFonts w:eastAsia="Times New Roman"/>
+        </w:rPr>
+      </w:pPr>
+      <w:r>
+        <w:rPr>
+          <w:rFonts w:eastAsia="Times New Roman"/>
+        </w:rPr>
+        <w:t xml:space="preserve"> </w:t>
+      </w:r>
+    </w:p>
+    <w:p>
+      <w:pPr>
+        <w:divId w:val="1659846320"/>
+        <w:rPr>
+          <w:rFonts w:eastAsia="Times New Roman"/>
+        </w:rPr>
+      </w:pPr>
+      <w:r>
+        <w:rPr>
+          <w:rFonts w:eastAsia="Times New Roman"/>
+        </w:rPr>
+        <w:t>The crossword cover</w:t>
+      </w:r>
+      <w:r>
+        <w:rPr>
+          <w:rFonts w:eastAsia="Times New Roman"/>
+        </w:rPr>
+        <w:t>s areas</w:t>
+      </w:r>
+      <w:r>
+        <w:rPr>
+          <w:rFonts w:eastAsia="Times New Roman"/>
+        </w:rPr>
+        <w:t xml:space="preserve"> such</w:t>
+      </w:r>
+      <w:r>
+        <w:rPr>
+          <w:rFonts w:eastAsia="Times New Roman"/>
+        </w:rPr>
+        <w:t xml:space="preserve"> as </w:t>
+      </w:r>
+      <w:r>
+        <w:rPr>
+          <w:rFonts w:eastAsia="Times New Roman"/>
+        </w:rPr>
+        <w:t>processes, measuring</w:t>
+      </w:r>
+      <w:r>
+        <w:rPr>
+          <w:rFonts w:eastAsia="Times New Roman"/>
+        </w:rPr>
+        <w:t>,</w:t>
+      </w:r>
+      <w:r>
+        <w:rPr>
+          <w:rFonts w:eastAsia="Times New Roman"/>
+        </w:rPr>
+        <w:t xml:space="preserve"> charting</w:t>
+      </w:r>
+      <w:r>
+        <w:rPr>
+          <w:rFonts w:eastAsia="Times New Roman"/>
+        </w:rPr>
+        <w:t>, diagramming</w:t>
+      </w:r>
+      <w:r>
+        <w:rPr>
+          <w:rFonts w:eastAsia="Times New Roman"/>
+        </w:rPr>
+        <w:t>, costs</w:t>
+      </w:r>
+      <w:r>
+        <w:rPr>
+          <w:rFonts w:eastAsia="Times New Roman"/>
+        </w:rPr>
+        <w:t xml:space="preserve">, </w:t>
+      </w:r>
+      <w:r>
+        <w:rPr>
+          <w:rFonts w:eastAsia="Times New Roman"/>
+        </w:rPr>
+        <w:t>preventative measures</w:t>
+      </w:r>
+      <w:r>
+        <w:rPr>
+          <w:rFonts w:eastAsia="Times New Roman"/>
+        </w:rPr>
+        <w:t xml:space="preserve"> and</w:t>
+      </w:r>
+      <w:r>
+        <w:rPr>
+          <w:rFonts w:eastAsia="Times New Roman"/>
+        </w:rPr>
+        <w:t xml:space="preserve"> </w:t>
+      </w:r>
+      <w:r>
+        <w:rPr>
+          <w:rFonts w:eastAsia="Times New Roman"/>
+        </w:rPr>
+        <w:t>people.</w:t>
+      </w:r>
+    </w:p>
+    <w:p>
+      <w:pPr>
+        <w:divId w:val="1659846320"/>
+      </w:pPr>
+    </w:p>
+    <w:p>
+      <w:pPr>
+        <w:divId w:val="1659846320"/>
+      </w:pPr>
+    </w:p>
+    <w:p>
+      <w:pPr>
+        <w:divId w:val="1659846320"/>
+      </w:pPr>
     </w:p>
     <w:p>
       <w:pPr>
@@ -190,124 +351,692 @@
           <w:rFonts w:eastAsia="Times New Roman"/>
         </w:rPr>
       </w:pPr>
-    </w:p>
+      <w:r>
+        <w:rPr>
+          <w:rFonts w:eastAsia="Times New Roman"/>
+        </w:rPr>
+        <w:t>2</w:t>
+      </w:r>
+      <w:r>
+        <w:rPr>
+          <w:rFonts w:eastAsia="Times New Roman"/>
+        </w:rPr>
+        <w:t xml:space="preserve">. </w:t>
+      </w:r>
+      <w:r>
+        <w:rPr>
+          <w:rFonts w:eastAsia="Times New Roman"/>
+        </w:rPr>
+        <w:t>Question Design</w:t>
+      </w:r>
+    </w:p>
+    <w:p>
+      <w:pPr>
+        <w:divId w:val="1659846320"/>
+        <w:rPr>
+          <w:rFonts w:eastAsia="Times New Roman"/>
+        </w:rPr>
+      </w:pPr>
+    </w:p>
+    <w:p>
+      <w:pPr>
+        <w:divId w:val="1659846320"/>
+        <w:rPr>
+          <w:rFonts w:eastAsia="Times New Roman"/>
+        </w:rPr>
+      </w:pPr>
+    </w:p>
+    <w:p>
+      <w:pPr>
+        <w:divId w:val="1659846320"/>
+        <w:rPr>
+          <w:rFonts w:eastAsia="Times New Roman"/>
+        </w:rPr>
+      </w:pPr>
+      <w:r>
+        <w:rPr>
+          <w:rFonts w:eastAsia="Times New Roman"/>
+        </w:rPr>
+        <w:t>The following design points were followed in the creation of this crossword:</w:t>
+      </w:r>
+    </w:p>
+    <w:p>
+      <w:pPr>
+        <w:divId w:val="1659846320"/>
+        <w:rPr>
+          <w:rFonts w:eastAsia="Times New Roman"/>
+        </w:rPr>
+      </w:pPr>
+    </w:p>
+    <w:p>
+      <w:pPr>
+        <w:pStyle w:val="ListParagraph"/>
+        <w:numPr>
+          <w:ilvl w:val="0"/>
+          <w:numId w:val="3"/>
+        </w:numPr>
+        <w:divId w:val="1659846320"/>
+        <w:rPr>
+          <w:rFonts w:eastAsia="Times New Roman"/>
+        </w:rPr>
+      </w:pPr>
+      <w:r>
+        <w:rPr>
+          <w:rFonts w:eastAsia="Times New Roman"/>
+        </w:rPr>
+        <w:t>Acronyms</w:t>
+      </w:r>
+      <w:r>
+        <w:rPr>
+          <w:rFonts w:eastAsia="Times New Roman"/>
+        </w:rPr>
+        <w:t xml:space="preserve"> in answers</w:t>
+      </w:r>
+      <w:r>
+        <w:rPr>
+          <w:rFonts w:eastAsia="Times New Roman"/>
+        </w:rPr>
+        <w:t xml:space="preserve"> were avoided</w:t>
+      </w:r>
+      <w:r>
+        <w:rPr>
+          <w:rFonts w:eastAsia="Times New Roman"/>
+        </w:rPr>
+        <w:t xml:space="preserve"> because these can be learned off by rote.  </w:t>
+      </w:r>
+    </w:p>
+    <w:p>
+      <w:pPr>
+        <w:pStyle w:val="ListParagraph"/>
+        <w:numPr>
+          <w:ilvl w:val="0"/>
+          <w:numId w:val="3"/>
+        </w:numPr>
+        <w:divId w:val="1659846320"/>
+        <w:rPr>
+          <w:rFonts w:eastAsia="Times New Roman"/>
+        </w:rPr>
+      </w:pPr>
+      <w:r>
+        <w:rPr>
+          <w:rFonts w:eastAsia="Times New Roman"/>
+        </w:rPr>
+        <w:t>T</w:t>
+      </w:r>
+      <w:r>
+        <w:rPr>
+          <w:rFonts w:eastAsia="Times New Roman"/>
+        </w:rPr>
+        <w:t xml:space="preserve">ried to keep </w:t>
+      </w:r>
+      <w:r>
+        <w:rPr>
+          <w:rFonts w:eastAsia="Times New Roman"/>
+        </w:rPr>
+        <w:t xml:space="preserve">most of the </w:t>
+      </w:r>
+      <w:r>
+        <w:rPr>
+          <w:rFonts w:eastAsia="Times New Roman"/>
+        </w:rPr>
+        <w:t xml:space="preserve">answers to single </w:t>
+      </w:r>
+      <w:r>
+        <w:rPr>
+          <w:rFonts w:eastAsia="Times New Roman"/>
+        </w:rPr>
+        <w:t>words,</w:t>
+      </w:r>
+      <w:r>
+        <w:rPr>
+          <w:rFonts w:eastAsia="Times New Roman"/>
+        </w:rPr>
+        <w:t xml:space="preserve"> however there </w:t>
+      </w:r>
+      <w:r>
+        <w:rPr>
+          <w:rFonts w:eastAsia="Times New Roman"/>
+        </w:rPr>
+        <w:t>are</w:t>
+      </w:r>
+      <w:r>
+        <w:rPr>
+          <w:rFonts w:eastAsia="Times New Roman"/>
+        </w:rPr>
+        <w:t xml:space="preserve"> a handful of two word answers</w:t>
+      </w:r>
+      <w:r>
+        <w:rPr>
+          <w:rFonts w:eastAsia="Times New Roman"/>
+        </w:rPr>
+        <w:t xml:space="preserve"> – this approach was used to reduce ambiguity</w:t>
+      </w:r>
+      <w:r>
+        <w:rPr>
+          <w:rFonts w:eastAsia="Times New Roman"/>
+        </w:rPr>
+        <w:t xml:space="preserve">.  </w:t>
+      </w:r>
+    </w:p>
+    <w:p>
+      <w:pPr>
+        <w:pStyle w:val="ListParagraph"/>
+        <w:numPr>
+          <w:ilvl w:val="0"/>
+          <w:numId w:val="3"/>
+        </w:numPr>
+        <w:divId w:val="1659846320"/>
+        <w:rPr>
+          <w:rFonts w:eastAsia="Times New Roman"/>
+        </w:rPr>
+      </w:pPr>
+      <w:r>
+        <w:rPr>
+          <w:rFonts w:eastAsia="Times New Roman"/>
+        </w:rPr>
+        <w:t>About a third of the clues are “fill in the blank” clues, some of these had cryptic type clues to force the stud</w:t>
+      </w:r>
+      <w:r>
+        <w:rPr>
+          <w:rFonts w:eastAsia="Times New Roman"/>
+        </w:rPr>
+        <w:t>ent to think about the answer.</w:t>
+      </w:r>
+    </w:p>
+    <w:p>
+      <w:r>
+        <w:br w:type="page"/>
+      </w:r>
+    </w:p>
+    <w:p/>
     <w:p>
       <w:pPr>
         <w:pStyle w:val="Heading1"/>
         <w:divId w:val="1659846320"/>
-        <w:rPr>
-          <w:rFonts w:eastAsia="Times New Roman"/>
-        </w:rPr>
-      </w:pPr>
-      <w:r>
-        <w:rPr>
-          <w:rFonts w:eastAsia="Times New Roman"/>
-        </w:rPr>
-        <w:t>2</w:t>
-      </w:r>
-      <w:r>
-        <w:rPr>
-          <w:rFonts w:eastAsia="Times New Roman"/>
-        </w:rPr>
-        <w:t xml:space="preserve">. </w:t>
-      </w:r>
-      <w:r>
-        <w:rPr>
-          <w:rFonts w:eastAsia="Times New Roman"/>
-        </w:rPr>
-        <w:t>Question Design</w:t>
-      </w:r>
-    </w:p>
-    <w:p>
-      <w:pPr>
-        <w:divId w:val="1659846320"/>
-        <w:rPr>
-          <w:rFonts w:eastAsia="Times New Roman"/>
-        </w:rPr>
-      </w:pPr>
-    </w:p>
-    <w:p>
-      <w:pPr>
-        <w:divId w:val="1659846320"/>
-        <w:rPr>
-          <w:rFonts w:eastAsia="Times New Roman"/>
-        </w:rPr>
-      </w:pPr>
-      <w:r>
-        <w:rPr>
-          <w:rFonts w:eastAsia="Times New Roman"/>
-        </w:rPr>
-        <w:t>Used two types of questions, one where the answer is a single word answer, tended to leave out the full definition in the given clue.  The second type where the answer was 2 words, TODO expand?</w:t>
-      </w:r>
-    </w:p>
-    <w:p>
-      <w:pPr>
-        <w:divId w:val="1659846320"/>
-        <w:rPr>
-          <w:rFonts w:eastAsia="Times New Roman"/>
-        </w:rPr>
-      </w:pPr>
-    </w:p>
-    <w:p>
-      <w:pPr>
-        <w:divId w:val="1659846320"/>
-        <w:rPr>
-          <w:rFonts w:eastAsia="Times New Roman"/>
-        </w:rPr>
-      </w:pPr>
-    </w:p>
-    <w:p>
-      <w:pPr>
-        <w:divId w:val="1659846320"/>
-        <w:rPr>
-          <w:rFonts w:eastAsia="Times New Roman"/>
-        </w:rPr>
-      </w:pPr>
-      <w:r>
-        <w:rPr>
-          <w:rFonts w:eastAsia="Times New Roman"/>
-        </w:rPr>
-        <w:t xml:space="preserve">TODO: </w:t>
-      </w:r>
-      <w:r>
-        <w:rPr>
-          <w:rFonts w:eastAsia="Times New Roman"/>
-        </w:rPr>
-        <w:t xml:space="preserve"> </w:t>
-      </w:r>
-      <w:r>
-        <w:rPr>
-          <w:rFonts w:eastAsia="Times New Roman"/>
-        </w:rPr>
-        <w:t>A short overview of the question design used with justification for the purposes of the crossword. (This does not have to be for each question, rather for each type of question).</w:t>
-      </w:r>
-    </w:p>
-    <w:p>
-      <w:pPr>
-        <w:divId w:val="1659846320"/>
-        <w:rPr>
-          <w:rFonts w:eastAsia="Times New Roman"/>
-        </w:rPr>
-      </w:pPr>
-    </w:p>
-    <w:p>
-      <w:pPr>
-        <w:divId w:val="1659846320"/>
-      </w:pPr>
-    </w:p>
-    <w:p>
-      <w:pPr>
-        <w:divId w:val="1659846320"/>
-      </w:pPr>
-    </w:p>
-    <w:p>
-      <w:pPr>
-        <w:pStyle w:val="Heading1"/>
-        <w:divId w:val="1659846320"/>
       </w:pPr>
       <w:r>
         <w:t>3.  Resources</w:t>
       </w:r>
+    </w:p>
+    <w:p>
+      <w:pPr>
+        <w:divId w:val="1659846320"/>
+      </w:pPr>
+    </w:p>
+    <w:p>
+      <w:pPr>
+        <w:divId w:val="1659846320"/>
+      </w:pPr>
+    </w:p>
+    <w:p>
+      <w:pPr>
+        <w:divId w:val="1659846320"/>
+      </w:pPr>
+      <w:r>
+        <w:t>The follow is the list of resources that were is in seeking candidates for answers and clues in the included crossword:</w:t>
+      </w:r>
+    </w:p>
+    <w:p>
+      <w:pPr>
+        <w:divId w:val="1659846320"/>
+      </w:pPr>
+    </w:p>
+    <w:tbl>
+      <w:tblPr>
+        <w:tblStyle w:val="TableGrid"/>
+        <w:tblW w:w="0" w:type="auto"/>
+        <w:tblLook w:val="04A0" w:firstRow="1" w:lastRow="0" w:firstColumn="1" w:lastColumn="0" w:noHBand="0" w:noVBand="1"/>
+      </w:tblPr>
+      <w:tblGrid>
+        <w:gridCol w:w="959"/>
+        <w:gridCol w:w="8283"/>
+      </w:tblGrid>
+      <w:tr>
+        <w:trPr>
+          <w:divId w:val="1659846320"/>
+        </w:trPr>
+        <w:tc>
+          <w:tcPr>
+            <w:tcW w:w="959" w:type="dxa"/>
+          </w:tcPr>
+          <w:p>
+            <w:r>
+              <w:t>Title</w:t>
+            </w:r>
+          </w:p>
+        </w:tc>
+        <w:tc>
+          <w:tcPr>
+            <w:tcW w:w="8283" w:type="dxa"/>
+          </w:tcPr>
+          <w:p>
+            <w:r>
+              <w:t>Quality Management</w:t>
+            </w:r>
+          </w:p>
+        </w:tc>
+      </w:tr>
+      <w:tr>
+        <w:trPr>
+          <w:divId w:val="1659846320"/>
+        </w:trPr>
+        <w:tc>
+          <w:tcPr>
+            <w:tcW w:w="959" w:type="dxa"/>
+          </w:tcPr>
+          <w:p>
+            <w:r>
+              <w:t>Author</w:t>
+            </w:r>
+          </w:p>
+        </w:tc>
+        <w:tc>
+          <w:tcPr>
+            <w:tcW w:w="8283" w:type="dxa"/>
+          </w:tcPr>
+          <w:p>
+            <w:r>
+              <w:t>Deirdre Lawless</w:t>
+            </w:r>
+          </w:p>
+        </w:tc>
+      </w:tr>
+      <w:tr>
+        <w:trPr>
+          <w:divId w:val="1659846320"/>
+        </w:trPr>
+        <w:tc>
+          <w:tcPr>
+            <w:tcW w:w="959" w:type="dxa"/>
+          </w:tcPr>
+          <w:p>
+            <w:r>
+              <w:t>URL</w:t>
+            </w:r>
+          </w:p>
+        </w:tc>
+        <w:tc>
+          <w:tcPr>
+            <w:tcW w:w="8283" w:type="dxa"/>
+          </w:tcPr>
+          <w:p>
+            <w:r>
+              <w:t>https://dit-bb.blackboard.com/bbcswebdav/pid-263551-dt-content-rid-708836_1/xid-708836_1</w:t>
+            </w:r>
+          </w:p>
+        </w:tc>
+      </w:tr>
+    </w:tbl>
+    <w:p>
+      <w:pPr>
+        <w:divId w:val="1659846320"/>
+      </w:pPr>
+    </w:p>
+    <w:tbl>
+      <w:tblPr>
+        <w:tblStyle w:val="TableGrid"/>
+        <w:tblW w:w="0" w:type="auto"/>
+        <w:tblLook w:val="04A0" w:firstRow="1" w:lastRow="0" w:firstColumn="1" w:lastColumn="0" w:noHBand="0" w:noVBand="1"/>
+      </w:tblPr>
+      <w:tblGrid>
+        <w:gridCol w:w="959"/>
+        <w:gridCol w:w="8283"/>
+      </w:tblGrid>
+      <w:tr>
+        <w:trPr>
+          <w:divId w:val="1659846320"/>
+        </w:trPr>
+        <w:tc>
+          <w:tcPr>
+            <w:tcW w:w="959" w:type="dxa"/>
+          </w:tcPr>
+          <w:p>
+            <w:r>
+              <w:t>Title</w:t>
+            </w:r>
+          </w:p>
+        </w:tc>
+        <w:tc>
+          <w:tcPr>
+            <w:tcW w:w="8283" w:type="dxa"/>
+          </w:tcPr>
+          <w:p>
+            <w:r>
+              <w:t>Software Development Methodologies</w:t>
+            </w:r>
+          </w:p>
+        </w:tc>
+      </w:tr>
+      <w:tr>
+        <w:trPr>
+          <w:divId w:val="1659846320"/>
+        </w:trPr>
+        <w:tc>
+          <w:tcPr>
+            <w:tcW w:w="959" w:type="dxa"/>
+          </w:tcPr>
+          <w:p>
+            <w:r>
+              <w:t>Author</w:t>
+            </w:r>
+          </w:p>
+        </w:tc>
+        <w:tc>
+          <w:tcPr>
+            <w:tcW w:w="8283" w:type="dxa"/>
+          </w:tcPr>
+          <w:p>
+            <w:r>
+              <w:t>Deirdre Lawless</w:t>
+            </w:r>
+          </w:p>
+        </w:tc>
+      </w:tr>
+      <w:tr>
+        <w:trPr>
+          <w:divId w:val="1659846320"/>
+        </w:trPr>
+        <w:tc>
+          <w:tcPr>
+            <w:tcW w:w="959" w:type="dxa"/>
+          </w:tcPr>
+          <w:p>
+            <w:r>
+              <w:t>URL</w:t>
+            </w:r>
+          </w:p>
+        </w:tc>
+        <w:tc>
+          <w:tcPr>
+            <w:tcW w:w="8283" w:type="dxa"/>
+          </w:tcPr>
+          <w:p>
+            <w:r>
+              <w:t>https://dit-bb.blackboard.com/bbcswebdav/pid-242460-dt-content-rid-648971_1/xid-648971_1</w:t>
+            </w:r>
+          </w:p>
+        </w:tc>
+      </w:tr>
+    </w:tbl>
+    <w:p>
+      <w:pPr>
+        <w:divId w:val="1659846320"/>
+      </w:pPr>
+    </w:p>
+    <w:tbl>
+      <w:tblPr>
+        <w:tblStyle w:val="TableGrid"/>
+        <w:tblW w:w="0" w:type="auto"/>
+        <w:tblLook w:val="04A0" w:firstRow="1" w:lastRow="0" w:firstColumn="1" w:lastColumn="0" w:noHBand="0" w:noVBand="1"/>
+      </w:tblPr>
+      <w:tblGrid>
+        <w:gridCol w:w="959"/>
+        <w:gridCol w:w="8283"/>
+      </w:tblGrid>
+      <w:tr>
+        <w:trPr>
+          <w:divId w:val="1659846320"/>
+        </w:trPr>
+        <w:tc>
+          <w:tcPr>
+            <w:tcW w:w="959" w:type="dxa"/>
+          </w:tcPr>
+          <w:p>
+            <w:r>
+              <w:t>Title</w:t>
+            </w:r>
+          </w:p>
+        </w:tc>
+        <w:tc>
+          <w:tcPr>
+            <w:tcW w:w="8283" w:type="dxa"/>
+          </w:tcPr>
+          <w:p>
+            <w:r>
+              <w:t>Chapter 8 Project Quality Management (PMBOK Guide)</w:t>
+            </w:r>
+          </w:p>
+        </w:tc>
+      </w:tr>
+      <w:tr>
+        <w:trPr>
+          <w:divId w:val="1659846320"/>
+        </w:trPr>
+        <w:tc>
+          <w:tcPr>
+            <w:tcW w:w="959" w:type="dxa"/>
+          </w:tcPr>
+          <w:p>
+            <w:r>
+              <w:t>Author</w:t>
+            </w:r>
+          </w:p>
+        </w:tc>
+        <w:tc>
+          <w:tcPr>
+            <w:tcW w:w="8283" w:type="dxa"/>
+          </w:tcPr>
+          <w:p>
+            <w:r>
+              <w:t>Unknown</w:t>
+            </w:r>
+          </w:p>
+        </w:tc>
+      </w:tr>
+      <w:tr>
+        <w:trPr>
+          <w:divId w:val="1659846320"/>
+        </w:trPr>
+        <w:tc>
+          <w:tcPr>
+            <w:tcW w:w="959" w:type="dxa"/>
+          </w:tcPr>
+          <w:p>
+            <w:r>
+              <w:t>URL</w:t>
+            </w:r>
+          </w:p>
+        </w:tc>
+        <w:tc>
+          <w:tcPr>
+            <w:tcW w:w="8283" w:type="dxa"/>
+          </w:tcPr>
+          <w:p>
+            <w:r>
+              <w:t>http://www.marajabi.com/PMBOK/Chapter08.pdf</w:t>
+            </w:r>
+          </w:p>
+        </w:tc>
+      </w:tr>
+    </w:tbl>
+    <w:p>
+      <w:pPr>
+        <w:divId w:val="1659846320"/>
+      </w:pPr>
+    </w:p>
+    <w:tbl>
+      <w:tblPr>
+        <w:tblStyle w:val="TableGrid"/>
+        <w:tblW w:w="0" w:type="auto"/>
+        <w:tblLook w:val="04A0" w:firstRow="1" w:lastRow="0" w:firstColumn="1" w:lastColumn="0" w:noHBand="0" w:noVBand="1"/>
+      </w:tblPr>
+      <w:tblGrid>
+        <w:gridCol w:w="959"/>
+        <w:gridCol w:w="8283"/>
+      </w:tblGrid>
+      <w:tr>
+        <w:trPr>
+          <w:divId w:val="1659846320"/>
+        </w:trPr>
+        <w:tc>
+          <w:tcPr>
+            <w:tcW w:w="959" w:type="dxa"/>
+          </w:tcPr>
+          <w:p>
+            <w:r>
+              <w:t>Title</w:t>
+            </w:r>
+          </w:p>
+        </w:tc>
+        <w:tc>
+          <w:tcPr>
+            <w:tcW w:w="8283" w:type="dxa"/>
+          </w:tcPr>
+          <w:p>
+            <w:r>
+              <w:t>PMBOK Chapter 8 - Project Quality Management</w:t>
+            </w:r>
+          </w:p>
+        </w:tc>
+      </w:tr>
+      <w:tr>
+        <w:trPr>
+          <w:divId w:val="1659846320"/>
+        </w:trPr>
+        <w:tc>
+          <w:tcPr>
+            <w:tcW w:w="959" w:type="dxa"/>
+          </w:tcPr>
+          <w:p>
+            <w:r>
+              <w:t>Author</w:t>
+            </w:r>
+          </w:p>
+        </w:tc>
+        <w:tc>
+          <w:tcPr>
+            <w:tcW w:w="8283" w:type="dxa"/>
+          </w:tcPr>
+          <w:p>
+            <w:proofErr w:type="spellStart"/>
+            <w:r>
+              <w:t>tedero</w:t>
+            </w:r>
+            <w:proofErr w:type="spellEnd"/>
+          </w:p>
+        </w:tc>
+      </w:tr>
+      <w:tr>
+        <w:trPr>
+          <w:divId w:val="1659846320"/>
+        </w:trPr>
+        <w:tc>
+          <w:tcPr>
+            <w:tcW w:w="959" w:type="dxa"/>
+          </w:tcPr>
+          <w:p>
+            <w:r>
+              <w:t>URL</w:t>
+            </w:r>
+          </w:p>
+        </w:tc>
+        <w:tc>
+          <w:tcPr>
+            <w:tcW w:w="8283" w:type="dxa"/>
+          </w:tcPr>
+          <w:p>
+            <w:r>
+              <w:t>http://www.flashcardexchange.com/cards/pmbok-chapter-8-project-quality-management-1847793</w:t>
+            </w:r>
+          </w:p>
+        </w:tc>
+      </w:tr>
+    </w:tbl>
+    <w:p>
+      <w:pPr>
+        <w:divId w:val="1659846320"/>
+      </w:pPr>
+    </w:p>
+    <w:tbl>
+      <w:tblPr>
+        <w:tblStyle w:val="TableGrid"/>
+        <w:tblW w:w="0" w:type="auto"/>
+        <w:tblLook w:val="04A0" w:firstRow="1" w:lastRow="0" w:firstColumn="1" w:lastColumn="0" w:noHBand="0" w:noVBand="1"/>
+      </w:tblPr>
+      <w:tblGrid>
+        <w:gridCol w:w="959"/>
+        <w:gridCol w:w="8283"/>
+      </w:tblGrid>
+      <w:tr>
+        <w:trPr>
+          <w:divId w:val="1659846320"/>
+        </w:trPr>
+        <w:tc>
+          <w:tcPr>
+            <w:tcW w:w="959" w:type="dxa"/>
+          </w:tcPr>
+          <w:p>
+            <w:r>
+              <w:t>Title</w:t>
+            </w:r>
+          </w:p>
+        </w:tc>
+        <w:tc>
+          <w:tcPr>
+            <w:tcW w:w="8283" w:type="dxa"/>
+          </w:tcPr>
+          <w:p>
+            <w:r>
+              <w:t>Practice PMP exam</w:t>
+            </w:r>
+          </w:p>
+        </w:tc>
+      </w:tr>
+      <w:tr>
+        <w:trPr>
+          <w:divId w:val="1659846320"/>
+        </w:trPr>
+        <w:tc>
+          <w:tcPr>
+            <w:tcW w:w="959" w:type="dxa"/>
+          </w:tcPr>
+          <w:p>
+            <w:r>
+              <w:t>Author</w:t>
+            </w:r>
+          </w:p>
+        </w:tc>
+        <w:tc>
+          <w:tcPr>
+            <w:tcW w:w="8283" w:type="dxa"/>
+          </w:tcPr>
+          <w:p>
+            <w:r>
+              <w:t>http://www.headfirstlabs.com/books/hfpmp/hfpmp_ch15.pdf</w:t>
+            </w:r>
+          </w:p>
+        </w:tc>
+      </w:tr>
+      <w:tr>
+        <w:trPr>
+          <w:divId w:val="1659846320"/>
+        </w:trPr>
+        <w:tc>
+          <w:tcPr>
+            <w:tcW w:w="959" w:type="dxa"/>
+          </w:tcPr>
+          <w:p>
+            <w:r>
+              <w:t>URL</w:t>
+            </w:r>
+          </w:p>
+        </w:tc>
+        <w:tc>
+          <w:tcPr>
+            <w:tcW w:w="8283" w:type="dxa"/>
+          </w:tcPr>
+          <w:p>
+            <w:r>
+              <w:t>Unknown</w:t>
+            </w:r>
+          </w:p>
+        </w:tc>
+      </w:tr>
+    </w:tbl>
+    <w:p>
+      <w:pPr>
+        <w:divId w:val="1659846320"/>
+      </w:pPr>
     </w:p>
     <w:p>
       <w:pPr>
@@ -315,43 +1044,6 @@
       </w:pPr>
       <w:bookmarkStart w:id="0" w:name="_GoBack"/>
       <w:bookmarkEnd w:id="0"/>
-    </w:p>
-    <w:p>
-      <w:pPr>
-        <w:divId w:val="1659846320"/>
-        <w:rPr>
-          <w:rFonts w:eastAsia="Times New Roman"/>
-        </w:rPr>
-      </w:pPr>
-      <w:r>
-        <w:t xml:space="preserve">TODO: </w:t>
-      </w:r>
-      <w:r>
-        <w:rPr>
-          <w:rFonts w:eastAsia="Times New Roman"/>
-        </w:rPr>
-        <w:t>Include details of sources used to research the topic</w:t>
-      </w:r>
-    </w:p>
-    <w:p>
-      <w:pPr>
-        <w:divId w:val="1659846320"/>
-      </w:pPr>
-    </w:p>
-    <w:p>
-      <w:pPr>
-        <w:divId w:val="1659846320"/>
-      </w:pPr>
-    </w:p>
-    <w:p>
-      <w:pPr>
-        <w:divId w:val="1659846320"/>
-      </w:pPr>
-    </w:p>
-    <w:p>
-      <w:pPr>
-        <w:divId w:val="1659846320"/>
-      </w:pPr>
     </w:p>
     <w:sectPr>
       <w:pgSz w:w="11906" w:h="16838"/>
@@ -543,11 +1235,127 @@
       </w:pPr>
     </w:lvl>
   </w:abstractNum>
+  <w:abstractNum w:abstractNumId="2">
+    <w:nsid w:val="52BB0969"/>
+    <w:multiLevelType w:val="hybridMultilevel"/>
+    <w:tmpl w:val="611CF562"/>
+    <w:lvl w:ilvl="0" w:tplc="18090001">
+      <w:start w:val="1"/>
+      <w:numFmt w:val="bullet"/>
+      <w:lvlText w:val=""/>
+      <w:lvlJc w:val="left"/>
+      <w:pPr>
+        <w:ind w:left="720" w:hanging="360"/>
+      </w:pPr>
+      <w:rPr>
+        <w:rFonts w:ascii="Symbol" w:hAnsi="Symbol" w:hint="default"/>
+      </w:rPr>
+    </w:lvl>
+    <w:lvl w:ilvl="1" w:tplc="18090003" w:tentative="1">
+      <w:start w:val="1"/>
+      <w:numFmt w:val="bullet"/>
+      <w:lvlText w:val="o"/>
+      <w:lvlJc w:val="left"/>
+      <w:pPr>
+        <w:ind w:left="1440" w:hanging="360"/>
+      </w:pPr>
+      <w:rPr>
+        <w:rFonts w:ascii="Courier New" w:hAnsi="Courier New" w:cs="Courier New" w:hint="default"/>
+      </w:rPr>
+    </w:lvl>
+    <w:lvl w:ilvl="2" w:tplc="18090005" w:tentative="1">
+      <w:start w:val="1"/>
+      <w:numFmt w:val="bullet"/>
+      <w:lvlText w:val=""/>
+      <w:lvlJc w:val="left"/>
+      <w:pPr>
+        <w:ind w:left="2160" w:hanging="360"/>
+      </w:pPr>
+      <w:rPr>
+        <w:rFonts w:ascii="Wingdings" w:hAnsi="Wingdings" w:hint="default"/>
+      </w:rPr>
+    </w:lvl>
+    <w:lvl w:ilvl="3" w:tplc="18090001" w:tentative="1">
+      <w:start w:val="1"/>
+      <w:numFmt w:val="bullet"/>
+      <w:lvlText w:val=""/>
+      <w:lvlJc w:val="left"/>
+      <w:pPr>
+        <w:ind w:left="2880" w:hanging="360"/>
+      </w:pPr>
+      <w:rPr>
+        <w:rFonts w:ascii="Symbol" w:hAnsi="Symbol" w:hint="default"/>
+      </w:rPr>
+    </w:lvl>
+    <w:lvl w:ilvl="4" w:tplc="18090003" w:tentative="1">
+      <w:start w:val="1"/>
+      <w:numFmt w:val="bullet"/>
+      <w:lvlText w:val="o"/>
+      <w:lvlJc w:val="left"/>
+      <w:pPr>
+        <w:ind w:left="3600" w:hanging="360"/>
+      </w:pPr>
+      <w:rPr>
+        <w:rFonts w:ascii="Courier New" w:hAnsi="Courier New" w:cs="Courier New" w:hint="default"/>
+      </w:rPr>
+    </w:lvl>
+    <w:lvl w:ilvl="5" w:tplc="18090005" w:tentative="1">
+      <w:start w:val="1"/>
+      <w:numFmt w:val="bullet"/>
+      <w:lvlText w:val=""/>
+      <w:lvlJc w:val="left"/>
+      <w:pPr>
+        <w:ind w:left="4320" w:hanging="360"/>
+      </w:pPr>
+      <w:rPr>
+        <w:rFonts w:ascii="Wingdings" w:hAnsi="Wingdings" w:hint="default"/>
+      </w:rPr>
+    </w:lvl>
+    <w:lvl w:ilvl="6" w:tplc="18090001" w:tentative="1">
+      <w:start w:val="1"/>
+      <w:numFmt w:val="bullet"/>
+      <w:lvlText w:val=""/>
+      <w:lvlJc w:val="left"/>
+      <w:pPr>
+        <w:ind w:left="5040" w:hanging="360"/>
+      </w:pPr>
+      <w:rPr>
+        <w:rFonts w:ascii="Symbol" w:hAnsi="Symbol" w:hint="default"/>
+      </w:rPr>
+    </w:lvl>
+    <w:lvl w:ilvl="7" w:tplc="18090003" w:tentative="1">
+      <w:start w:val="1"/>
+      <w:numFmt w:val="bullet"/>
+      <w:lvlText w:val="o"/>
+      <w:lvlJc w:val="left"/>
+      <w:pPr>
+        <w:ind w:left="5760" w:hanging="360"/>
+      </w:pPr>
+      <w:rPr>
+        <w:rFonts w:ascii="Courier New" w:hAnsi="Courier New" w:cs="Courier New" w:hint="default"/>
+      </w:rPr>
+    </w:lvl>
+    <w:lvl w:ilvl="8" w:tplc="18090005" w:tentative="1">
+      <w:start w:val="1"/>
+      <w:numFmt w:val="bullet"/>
+      <w:lvlText w:val=""/>
+      <w:lvlJc w:val="left"/>
+      <w:pPr>
+        <w:ind w:left="6480" w:hanging="360"/>
+      </w:pPr>
+      <w:rPr>
+        <w:rFonts w:ascii="Wingdings" w:hAnsi="Wingdings" w:hint="default"/>
+      </w:rPr>
+    </w:lvl>
+  </w:abstractNum>
   <w:num w:numId="1">
     <w:abstractNumId w:val="0"/>
   </w:num>
   <w:num w:numId="2">
     <w:abstractNumId w:val="1"/>
+  </w:num>
+  <w:num w:numId="3">
+    <w:abstractNumId w:val="2"/>
   </w:num>
 </w:numbering>
 </file>
@@ -870,6 +1678,40 @@
       <w:szCs w:val="28"/>
     </w:rPr>
   </w:style>
+  <w:style w:type="paragraph" w:styleId="ListParagraph">
+    <w:name w:val="List Paragraph"/>
+    <w:basedOn w:val="Normal"/>
+    <w:uiPriority w:val="34"/>
+    <w:qFormat/>
+    <w:rsid w:val="00965B9F"/>
+    <w:pPr>
+      <w:ind w:left="720"/>
+      <w:contextualSpacing/>
+    </w:pPr>
+  </w:style>
+  <w:style w:type="table" w:styleId="TableGrid">
+    <w:name w:val="Table Grid"/>
+    <w:basedOn w:val="TableNormal"/>
+    <w:uiPriority w:val="59"/>
+    <w:rsid w:val="006953AE"/>
+    <w:tblPr>
+      <w:tblInd w:w="0" w:type="dxa"/>
+      <w:tblBorders>
+        <w:top w:val="single" w:sz="4" w:space="0" w:color="auto"/>
+        <w:left w:val="single" w:sz="4" w:space="0" w:color="auto"/>
+        <w:bottom w:val="single" w:sz="4" w:space="0" w:color="auto"/>
+        <w:right w:val="single" w:sz="4" w:space="0" w:color="auto"/>
+        <w:insideH w:val="single" w:sz="4" w:space="0" w:color="auto"/>
+        <w:insideV w:val="single" w:sz="4" w:space="0" w:color="auto"/>
+      </w:tblBorders>
+      <w:tblCellMar>
+        <w:top w:w="0" w:type="dxa"/>
+        <w:left w:w="108" w:type="dxa"/>
+        <w:bottom w:w="0" w:type="dxa"/>
+        <w:right w:w="108" w:type="dxa"/>
+      </w:tblCellMar>
+    </w:tblPr>
+  </w:style>
 </w:styles>
 </file>
 
@@ -1190,6 +2032,40 @@
       <w:sz w:val="28"/>
       <w:szCs w:val="28"/>
     </w:rPr>
+  </w:style>
+  <w:style w:type="paragraph" w:styleId="ListParagraph">
+    <w:name w:val="List Paragraph"/>
+    <w:basedOn w:val="Normal"/>
+    <w:uiPriority w:val="34"/>
+    <w:qFormat/>
+    <w:rsid w:val="00965B9F"/>
+    <w:pPr>
+      <w:ind w:left="720"/>
+      <w:contextualSpacing/>
+    </w:pPr>
+  </w:style>
+  <w:style w:type="table" w:styleId="TableGrid">
+    <w:name w:val="Table Grid"/>
+    <w:basedOn w:val="TableNormal"/>
+    <w:uiPriority w:val="59"/>
+    <w:rsid w:val="006953AE"/>
+    <w:tblPr>
+      <w:tblInd w:w="0" w:type="dxa"/>
+      <w:tblBorders>
+        <w:top w:val="single" w:sz="4" w:space="0" w:color="auto"/>
+        <w:left w:val="single" w:sz="4" w:space="0" w:color="auto"/>
+        <w:bottom w:val="single" w:sz="4" w:space="0" w:color="auto"/>
+        <w:right w:val="single" w:sz="4" w:space="0" w:color="auto"/>
+        <w:insideH w:val="single" w:sz="4" w:space="0" w:color="auto"/>
+        <w:insideV w:val="single" w:sz="4" w:space="0" w:color="auto"/>
+      </w:tblBorders>
+      <w:tblCellMar>
+        <w:top w:w="0" w:type="dxa"/>
+        <w:left w:w="108" w:type="dxa"/>
+        <w:bottom w:w="0" w:type="dxa"/>
+        <w:right w:w="108" w:type="dxa"/>
+      </w:tblCellMar>
+    </w:tblPr>
   </w:style>
 </w:styles>
 </file>

</xml_diff>